<commit_message>
Updated Increment 1 Files
</commit_message>
<xml_diff>
--- a/Increment #1 Documents/IT Template.docx
+++ b/Increment #1 Documents/IT Template.docx
@@ -1,885 +1,886 @@
 
 <file path=word/document.xml><?xml version="1.0" encoding="utf-8"?>
-<w:document xmlns:wpc="http://schemas.microsoft.com/office/word/2010/wordprocessingCanvas" xmlns:cx="http://schemas.microsoft.com/office/drawing/2014/chartex" xmlns:cx1="http://schemas.microsoft.com/office/drawing/2015/9/8/chartex" xmlns:cx2="http://schemas.microsoft.com/office/drawing/2015/10/21/chartex" xmlns:cx3="http://schemas.microsoft.com/office/drawing/2016/5/9/chartex" xmlns:cx4="http://schemas.microsoft.com/office/drawing/2016/5/10/chartex" xmlns:cx5="http://schemas.microsoft.com/office/drawing/2016/5/11/chartex" xmlns:cx6="http://schemas.microsoft.com/office/drawing/2016/5/12/chartex" xmlns:cx7="http://schemas.microsoft.com/office/drawing/2016/5/13/chartex" xmlns:cx8="http://schemas.microsoft.com/office/drawing/2016/5/14/chartex" xmlns:mc="http://schemas.openxmlformats.org/markup-compatibility/2006" xmlns:aink="http://schemas.microsoft.com/office/drawing/2016/ink" xmlns:am3d="http://schemas.microsoft.com/office/drawing/2017/model3d" xmlns:o="urn:schemas-microsoft-com:office:office" xmlns:r="http://schemas.openxmlformats.org/officeDocument/2006/relationships" xmlns:m="http://schemas.openxmlformats.org/officeDocument/2006/math" xmlns:v="urn:schemas-microsoft-com:vml" xmlns:wp14="http://schemas.microsoft.com/office/word/2010/wordprocessingDrawing" xmlns:wp="http://schemas.openxmlformats.org/drawingml/2006/wordprocessingDrawing" xmlns:w10="urn:schemas-microsoft-com:office:word" xmlns:w="http://schemas.openxmlformats.org/wordprocessingml/2006/main" xmlns:w14="http://schemas.microsoft.com/office/word/2010/wordml" xmlns:w15="http://schemas.microsoft.com/office/word/2012/wordml" xmlns:w16cid="http://schemas.microsoft.com/office/word/2016/wordml/cid" xmlns:w16se="http://schemas.microsoft.com/office/word/2015/wordml/symex" xmlns:wpg="http://schemas.microsoft.com/office/word/2010/wordprocessingGroup" xmlns:wpi="http://schemas.microsoft.com/office/word/2010/wordprocessingInk" xmlns:wne="http://schemas.microsoft.com/office/word/2006/wordml" xmlns:wps="http://schemas.microsoft.com/office/word/2010/wordprocessingShape" mc:Ignorable="w14 w15 w16se w16cid wp14">
+<w:document xmlns:wpc="http://schemas.microsoft.com/office/word/2010/wordprocessingCanvas" xmlns:cx="http://schemas.microsoft.com/office/drawing/2014/chartex" xmlns:cx1="http://schemas.microsoft.com/office/drawing/2015/9/8/chartex" xmlns:cx2="http://schemas.microsoft.com/office/drawing/2015/10/21/chartex" xmlns:cx3="http://schemas.microsoft.com/office/drawing/2016/5/9/chartex" xmlns:cx4="http://schemas.microsoft.com/office/drawing/2016/5/10/chartex" xmlns:cx5="http://schemas.microsoft.com/office/drawing/2016/5/11/chartex" xmlns:cx6="http://schemas.microsoft.com/office/drawing/2016/5/12/chartex" xmlns:cx7="http://schemas.microsoft.com/office/drawing/2016/5/13/chartex" xmlns:cx8="http://schemas.microsoft.com/office/drawing/2016/5/14/chartex" xmlns:mc="http://schemas.openxmlformats.org/markup-compatibility/2006" xmlns:aink="http://schemas.microsoft.com/office/drawing/2016/ink" xmlns:am3d="http://schemas.microsoft.com/office/drawing/2017/model3d" xmlns:o="urn:schemas-microsoft-com:office:office" xmlns:r="http://schemas.openxmlformats.org/officeDocument/2006/relationships" xmlns:m="http://schemas.openxmlformats.org/officeDocument/2006/math" xmlns:v="urn:schemas-microsoft-com:vml" xmlns:wp14="http://schemas.microsoft.com/office/word/2010/wordprocessingDrawing" xmlns:wp="http://schemas.openxmlformats.org/drawingml/2006/wordprocessingDrawing" xmlns:w10="urn:schemas-microsoft-com:office:word" xmlns:w="http://schemas.openxmlformats.org/wordprocessingml/2006/main" xmlns:w14="http://schemas.microsoft.com/office/word/2010/wordml" xmlns:w15="http://schemas.microsoft.com/office/word/2012/wordml" xmlns:w16cex="http://schemas.microsoft.com/office/word/2018/wordml/cex" xmlns:w16cid="http://schemas.microsoft.com/office/word/2016/wordml/cid" xmlns:w16="http://schemas.microsoft.com/office/word/2018/wordml" xmlns:w16se="http://schemas.microsoft.com/office/word/2015/wordml/symex" xmlns:wpg="http://schemas.microsoft.com/office/word/2010/wordprocessingGroup" xmlns:wpi="http://schemas.microsoft.com/office/word/2010/wordprocessingInk" xmlns:wne="http://schemas.microsoft.com/office/word/2006/wordml" xmlns:wps="http://schemas.microsoft.com/office/word/2010/wordprocessingShape" mc:Ignorable="w14 w15 w16se w16cid w16 w16cex wp14">
   <w:body>
     <w:p>
       <w:pPr>
+        <w:pStyle w:val="NormalWeb"/>
+        <w:spacing w:before="0" w:beforeAutospacing="0" w:after="0" w:afterAutospacing="0"/>
         <w:jc w:val="center"/>
         <w:rPr>
-          <w:rFonts w:ascii="Arial" w:hAnsi="Arial" w:cs="Arial"/>
+          <w:color w:val="000000"/>
+        </w:rPr>
+      </w:pPr>
+      <w:r>
+        <w:rPr>
           <w:b/>
-          <w:sz w:val="44"/>
-          <w:bdr w:val="none" w:sz="0" w:space="0" w:color="auto" w:frame="1"/>
-        </w:rPr>
-      </w:pPr>
-      <w:r>
-        <w:rPr>
-          <w:rFonts w:ascii="Arial" w:hAnsi="Arial" w:cs="Arial"/>
-          <w:b/>
-          <w:sz w:val="44"/>
-          <w:bdr w:val="none" w:sz="0" w:space="0" w:color="auto" w:frame="1"/>
-        </w:rPr>
-        <w:t xml:space="preserve">Software </w:t>
-      </w:r>
-      <w:r>
-        <w:rPr>
-          <w:rFonts w:ascii="Arial" w:hAnsi="Arial" w:cs="Arial"/>
-          <w:b/>
-          <w:sz w:val="44"/>
-          <w:bdr w:val="none" w:sz="0" w:space="0" w:color="auto" w:frame="1"/>
-        </w:rPr>
-        <w:t>Implementation</w:t>
-      </w:r>
-      <w:r>
-        <w:rPr>
-          <w:rFonts w:ascii="Arial" w:hAnsi="Arial" w:cs="Arial"/>
-          <w:b/>
-          <w:sz w:val="44"/>
-          <w:bdr w:val="none" w:sz="0" w:space="0" w:color="auto" w:frame="1"/>
-        </w:rPr>
-        <w:t xml:space="preserve"> </w:t>
-      </w:r>
-      <w:r>
-        <w:rPr>
-          <w:rFonts w:ascii="Arial" w:hAnsi="Arial" w:cs="Arial"/>
-          <w:b/>
-          <w:sz w:val="44"/>
-          <w:bdr w:val="none" w:sz="0" w:space="0" w:color="auto" w:frame="1"/>
-        </w:rPr>
-        <w:t xml:space="preserve">and </w:t>
-      </w:r>
-      <w:r>
-        <w:rPr>
-          <w:rFonts w:ascii="Arial" w:hAnsi="Arial" w:cs="Arial"/>
-          <w:b/>
-          <w:sz w:val="44"/>
-          <w:bdr w:val="none" w:sz="0" w:space="0" w:color="auto" w:frame="1"/>
-        </w:rPr>
-        <w:t>Testing</w:t>
-      </w:r>
-      <w:r>
-        <w:rPr>
-          <w:rFonts w:ascii="Arial" w:hAnsi="Arial" w:cs="Arial"/>
-          <w:b/>
-          <w:sz w:val="44"/>
-          <w:bdr w:val="none" w:sz="0" w:space="0" w:color="auto" w:frame="1"/>
-        </w:rPr>
-        <w:t xml:space="preserve"> Document </w:t>
+          <w:bCs/>
+          <w:color w:val="000000"/>
+        </w:rPr>
+        <w:t>Software Implementation and Testing Document </w:t>
       </w:r>
     </w:p>
     <w:p>
       <w:pPr>
+        <w:pStyle w:val="NormalWeb"/>
+        <w:spacing w:before="0" w:beforeAutospacing="0" w:after="0" w:afterAutospacing="0"/>
         <w:jc w:val="center"/>
         <w:rPr>
-          <w:rFonts w:ascii="Arial" w:hAnsi="Arial" w:cs="Arial"/>
+          <w:color w:val="000000"/>
+        </w:rPr>
+      </w:pPr>
+      <w:r>
+        <w:rPr>
           <w:b/>
-          <w:sz w:val="44"/>
-          <w:bdr w:val="none" w:sz="0" w:space="0" w:color="auto" w:frame="1"/>
-        </w:rPr>
-      </w:pPr>
+          <w:bCs/>
+          <w:color w:val="000000"/>
+        </w:rPr>
+        <w:t> </w:t>
+      </w:r>
     </w:p>
     <w:p>
       <w:pPr>
+        <w:pStyle w:val="NormalWeb"/>
+        <w:spacing w:before="0" w:beforeAutospacing="0" w:after="0" w:afterAutospacing="0"/>
         <w:jc w:val="center"/>
         <w:rPr>
-          <w:rFonts w:ascii="Arial" w:hAnsi="Arial" w:cs="Arial"/>
+          <w:color w:val="000000"/>
+        </w:rPr>
+      </w:pPr>
+      <w:r>
+        <w:rPr>
           <w:b/>
-          <w:sz w:val="44"/>
-          <w:bdr w:val="none" w:sz="0" w:space="0" w:color="auto" w:frame="1"/>
-        </w:rPr>
-      </w:pPr>
-      <w:r>
-        <w:rPr>
-          <w:rFonts w:ascii="Arial" w:hAnsi="Arial" w:cs="Arial"/>
-          <w:b/>
-          <w:sz w:val="44"/>
-          <w:bdr w:val="none" w:sz="0" w:space="0" w:color="auto" w:frame="1"/>
+          <w:bCs/>
+          <w:color w:val="000000"/>
         </w:rPr>
         <w:t>For</w:t>
       </w:r>
     </w:p>
     <w:p>
       <w:pPr>
+        <w:pStyle w:val="NormalWeb"/>
+        <w:spacing w:before="0" w:beforeAutospacing="0" w:after="0" w:afterAutospacing="0"/>
         <w:jc w:val="center"/>
         <w:rPr>
-          <w:rFonts w:ascii="Arial" w:hAnsi="Arial" w:cs="Arial"/>
+          <w:color w:val="000000"/>
+        </w:rPr>
+      </w:pPr>
+      <w:r>
+        <w:rPr>
           <w:b/>
-          <w:sz w:val="44"/>
-          <w:bdr w:val="none" w:sz="0" w:space="0" w:color="auto" w:frame="1"/>
-        </w:rPr>
-      </w:pPr>
-    </w:p>
-    <w:p>
-      <w:pPr>
-        <w:jc w:val="center"/>
-        <w:rPr>
-          <w:rFonts w:ascii="Arial" w:hAnsi="Arial" w:cs="Arial"/>
-          <w:b/>
-          <w:sz w:val="44"/>
-          <w:bdr w:val="none" w:sz="0" w:space="0" w:color="auto" w:frame="1"/>
-        </w:rPr>
-      </w:pPr>
-      <w:r>
-        <w:rPr>
-          <w:rFonts w:ascii="Arial" w:hAnsi="Arial" w:cs="Arial"/>
-          <w:b/>
-          <w:sz w:val="44"/>
-          <w:bdr w:val="none" w:sz="0" w:space="0" w:color="auto" w:frame="1"/>
-        </w:rPr>
-        <w:t>Group</w:t>
-      </w:r>
-      <w:r>
-        <w:rPr>
-          <w:rFonts w:ascii="Arial" w:hAnsi="Arial" w:cs="Arial"/>
-          <w:b/>
-          <w:sz w:val="44"/>
-          <w:bdr w:val="none" w:sz="0" w:space="0" w:color="auto" w:frame="1"/>
-        </w:rPr>
-        <w:t xml:space="preserve"> &lt;X&gt;</w:t>
+          <w:bCs/>
+          <w:color w:val="000000"/>
+        </w:rPr>
+        <w:t> </w:t>
       </w:r>
     </w:p>
     <w:p>
       <w:pPr>
+        <w:pStyle w:val="NormalWeb"/>
+        <w:spacing w:before="0" w:beforeAutospacing="0" w:after="0" w:afterAutospacing="0"/>
         <w:jc w:val="center"/>
         <w:rPr>
-          <w:rFonts w:ascii="Arial" w:hAnsi="Arial" w:cs="Arial"/>
+          <w:color w:val="000000"/>
+        </w:rPr>
+      </w:pPr>
+      <w:r>
+        <w:rPr>
           <w:b/>
-          <w:sz w:val="44"/>
-          <w:bdr w:val="none" w:sz="0" w:space="0" w:color="auto" w:frame="1"/>
-        </w:rPr>
-      </w:pPr>
+          <w:bCs/>
+          <w:color w:val="000000"/>
+        </w:rPr>
+        <w:t>Group &lt;NoteWorthy&gt;</w:t>
+      </w:r>
     </w:p>
     <w:p>
       <w:pPr>
+        <w:pStyle w:val="NormalWeb"/>
+        <w:spacing w:before="0" w:beforeAutospacing="0" w:after="0" w:afterAutospacing="0"/>
         <w:jc w:val="center"/>
         <w:rPr>
-          <w:rFonts w:ascii="Arial" w:hAnsi="Arial" w:cs="Arial"/>
+          <w:color w:val="000000"/>
+        </w:rPr>
+      </w:pPr>
+      <w:r>
+        <w:rPr>
           <w:b/>
-          <w:sz w:val="44"/>
-          <w:bdr w:val="none" w:sz="0" w:space="0" w:color="auto" w:frame="1"/>
-        </w:rPr>
-      </w:pPr>
+          <w:bCs/>
+          <w:color w:val="000000"/>
+        </w:rPr>
+        <w:t> </w:t>
+      </w:r>
     </w:p>
     <w:p>
       <w:pPr>
+        <w:pStyle w:val="NormalWeb"/>
+        <w:spacing w:before="0" w:beforeAutospacing="0" w:after="0" w:afterAutospacing="0"/>
         <w:jc w:val="center"/>
         <w:rPr>
-          <w:rFonts w:ascii="Arial" w:hAnsi="Arial" w:cs="Arial"/>
+          <w:color w:val="000000"/>
+        </w:rPr>
+      </w:pPr>
+      <w:r>
+        <w:rPr>
           <w:b/>
-          <w:sz w:val="44"/>
-          <w:bdr w:val="none" w:sz="0" w:space="0" w:color="auto" w:frame="1"/>
-        </w:rPr>
-      </w:pPr>
+          <w:bCs/>
+          <w:color w:val="000000"/>
+        </w:rPr>
+        <w:t> </w:t>
+      </w:r>
     </w:p>
     <w:p>
       <w:pPr>
+        <w:pStyle w:val="NormalWeb"/>
+        <w:spacing w:before="0" w:beforeAutospacing="0" w:after="0" w:afterAutospacing="0"/>
         <w:jc w:val="center"/>
         <w:rPr>
-          <w:rFonts w:ascii="Arial" w:hAnsi="Arial" w:cs="Arial"/>
-          <w:sz w:val="28"/>
-          <w:bdr w:val="none" w:sz="0" w:space="0" w:color="auto" w:frame="1"/>
+          <w:color w:val="000000"/>
         </w:rPr>
       </w:pPr>
       <w:r>
         <w:rPr>
-          <w:rFonts w:ascii="Arial" w:hAnsi="Arial" w:cs="Arial"/>
-          <w:sz w:val="28"/>
-          <w:bdr w:val="none" w:sz="0" w:space="0" w:color="auto" w:frame="1"/>
+          <w:b/>
+          <w:bCs/>
+          <w:color w:val="000000"/>
+        </w:rPr>
+        <w:t> </w:t>
+      </w:r>
+    </w:p>
+    <w:p>
+      <w:pPr>
+        <w:pStyle w:val="NormalWeb"/>
+        <w:spacing w:before="0" w:beforeAutospacing="0" w:after="0" w:afterAutospacing="0"/>
+        <w:jc w:val="center"/>
+        <w:rPr>
+          <w:color w:val="000000"/>
+        </w:rPr>
+      </w:pPr>
+      <w:r>
+        <w:rPr>
+          <w:color w:val="000000"/>
         </w:rPr>
         <w:t>Version 1.0</w:t>
       </w:r>
     </w:p>
     <w:p>
       <w:pPr>
+        <w:pStyle w:val="NormalWeb"/>
+        <w:spacing w:before="0" w:beforeAutospacing="0" w:after="0" w:afterAutospacing="0"/>
         <w:jc w:val="center"/>
         <w:rPr>
-          <w:rFonts w:ascii="Arial" w:hAnsi="Arial" w:cs="Arial"/>
-          <w:sz w:val="36"/>
-          <w:bdr w:val="none" w:sz="0" w:space="0" w:color="auto" w:frame="1"/>
-        </w:rPr>
-      </w:pPr>
+          <w:color w:val="000000"/>
+        </w:rPr>
+      </w:pPr>
+      <w:r>
+        <w:rPr>
+          <w:color w:val="000000"/>
+        </w:rPr>
+        <w:t> </w:t>
+      </w:r>
     </w:p>
     <w:p>
       <w:pPr>
+        <w:pStyle w:val="NormalWeb"/>
+        <w:spacing w:before="0" w:beforeAutospacing="0" w:after="0" w:afterAutospacing="0"/>
         <w:jc w:val="center"/>
         <w:rPr>
-          <w:rFonts w:ascii="Arial" w:hAnsi="Arial" w:cs="Arial"/>
-          <w:sz w:val="36"/>
-          <w:bdr w:val="none" w:sz="0" w:space="0" w:color="auto" w:frame="1"/>
-        </w:rPr>
-      </w:pPr>
+          <w:color w:val="000000"/>
+        </w:rPr>
+      </w:pPr>
+      <w:r>
+        <w:rPr>
+          <w:color w:val="000000"/>
+        </w:rPr>
+        <w:t> </w:t>
+      </w:r>
     </w:p>
     <w:p>
       <w:pPr>
+        <w:pStyle w:val="NormalWeb"/>
+        <w:spacing w:before="0" w:beforeAutospacing="0" w:after="0" w:afterAutospacing="0"/>
         <w:jc w:val="center"/>
         <w:rPr>
-          <w:rFonts w:ascii="Arial" w:hAnsi="Arial" w:cs="Arial"/>
-          <w:sz w:val="36"/>
-          <w:bdr w:val="none" w:sz="0" w:space="0" w:color="auto" w:frame="1"/>
-        </w:rPr>
-      </w:pPr>
+          <w:color w:val="000000"/>
+        </w:rPr>
+      </w:pPr>
+      <w:r>
+        <w:rPr>
+          <w:color w:val="000000"/>
+        </w:rPr>
+        <w:t> </w:t>
+      </w:r>
     </w:p>
     <w:p>
       <w:pPr>
+        <w:pStyle w:val="NormalWeb"/>
+        <w:spacing w:before="0" w:beforeAutospacing="0" w:after="0" w:afterAutospacing="0"/>
         <w:jc w:val="center"/>
         <w:rPr>
-          <w:rFonts w:ascii="Arial" w:hAnsi="Arial" w:cs="Arial"/>
-          <w:sz w:val="32"/>
-          <w:bdr w:val="none" w:sz="0" w:space="0" w:color="auto" w:frame="1"/>
+          <w:color w:val="000000"/>
         </w:rPr>
       </w:pPr>
       <w:r>
         <w:rPr>
-          <w:rFonts w:ascii="Arial" w:hAnsi="Arial" w:cs="Arial"/>
           <w:b/>
-          <w:sz w:val="32"/>
-          <w:bdr w:val="none" w:sz="0" w:space="0" w:color="auto" w:frame="1"/>
+          <w:bCs/>
+          <w:color w:val="000000"/>
         </w:rPr>
         <w:t>Authors</w:t>
       </w:r>
       <w:r>
         <w:rPr>
-          <w:rFonts w:ascii="Arial" w:hAnsi="Arial" w:cs="Arial"/>
-          <w:sz w:val="32"/>
-          <w:bdr w:val="none" w:sz="0" w:space="0" w:color="auto" w:frame="1"/>
-        </w:rPr>
-        <w:t xml:space="preserve">: </w:t>
+          <w:color w:val="000000"/>
+        </w:rPr>
+        <w:t>: </w:t>
       </w:r>
     </w:p>
     <w:p>
       <w:pPr>
+        <w:pStyle w:val="NormalWeb"/>
+        <w:spacing w:before="0" w:beforeAutospacing="0" w:after="0" w:afterAutospacing="0"/>
         <w:jc w:val="center"/>
         <w:rPr>
-          <w:rFonts w:ascii="Arial" w:hAnsi="Arial" w:cs="Arial"/>
-          <w:sz w:val="28"/>
-          <w:bdr w:val="none" w:sz="0" w:space="0" w:color="auto" w:frame="1"/>
+          <w:color w:val="000000"/>
         </w:rPr>
       </w:pPr>
       <w:r>
         <w:rPr>
-          <w:rFonts w:ascii="Arial" w:hAnsi="Arial" w:cs="Arial"/>
-          <w:sz w:val="28"/>
-          <w:bdr w:val="none" w:sz="0" w:space="0" w:color="auto" w:frame="1"/>
-        </w:rPr>
-        <w:t>Alice</w:t>
-      </w:r>
-      <w:r>
-        <w:rPr>
-          <w:rFonts w:ascii="Arial" w:hAnsi="Arial" w:cs="Arial"/>
-          <w:sz w:val="28"/>
-          <w:bdr w:val="none" w:sz="0" w:space="0" w:color="auto" w:frame="1"/>
-        </w:rPr>
-        <w:t xml:space="preserve"> B</w:t>
+          <w:color w:val="000000"/>
+        </w:rPr>
+        <w:t>Lexie W</w:t>
       </w:r>
     </w:p>
     <w:p>
       <w:pPr>
+        <w:pStyle w:val="NormalWeb"/>
+        <w:spacing w:before="0" w:beforeAutospacing="0" w:after="0" w:afterAutospacing="0"/>
         <w:jc w:val="center"/>
         <w:rPr>
-          <w:rFonts w:ascii="Arial" w:hAnsi="Arial" w:cs="Arial"/>
-          <w:sz w:val="28"/>
-          <w:bdr w:val="none" w:sz="0" w:space="0" w:color="auto" w:frame="1"/>
+          <w:color w:val="000000"/>
         </w:rPr>
       </w:pPr>
       <w:r>
         <w:rPr>
-          <w:rFonts w:ascii="Arial" w:hAnsi="Arial" w:cs="Arial"/>
-          <w:sz w:val="28"/>
-          <w:bdr w:val="none" w:sz="0" w:space="0" w:color="auto" w:frame="1"/>
-        </w:rPr>
-        <w:t>Bob</w:t>
+          <w:color w:val="000000"/>
+        </w:rPr>
+        <w:t>Humbert T</w:t>
       </w:r>
       <w:r>
         <w:rPr>
-          <w:rFonts w:ascii="Arial" w:hAnsi="Arial" w:cs="Arial"/>
-          <w:sz w:val="28"/>
-          <w:bdr w:val="none" w:sz="0" w:space="0" w:color="auto" w:frame="1"/>
-        </w:rPr>
-        <w:t xml:space="preserve"> C</w:t>
+          <w:color w:val="000000"/>
+        </w:rPr>
+        <w:br/>
+        <w:t>Daimeun P</w:t>
       </w:r>
     </w:p>
     <w:p>
       <w:pPr>
+        <w:pStyle w:val="NormalWeb"/>
+        <w:spacing w:before="0" w:beforeAutospacing="0" w:after="0" w:afterAutospacing="0"/>
         <w:jc w:val="center"/>
         <w:rPr>
-          <w:rFonts w:ascii="Arial" w:hAnsi="Arial" w:cs="Arial"/>
-          <w:sz w:val="28"/>
-          <w:bdr w:val="none" w:sz="0" w:space="0" w:color="auto" w:frame="1"/>
+          <w:color w:val="000000"/>
         </w:rPr>
       </w:pPr>
       <w:r>
         <w:rPr>
-          <w:rFonts w:ascii="Arial" w:hAnsi="Arial" w:cs="Arial"/>
-          <w:sz w:val="28"/>
-          <w:bdr w:val="none" w:sz="0" w:space="0" w:color="auto" w:frame="1"/>
-        </w:rPr>
-        <w:t>Chris</w:t>
-      </w:r>
-      <w:r>
-        <w:rPr>
-          <w:rFonts w:ascii="Arial" w:hAnsi="Arial" w:cs="Arial"/>
-          <w:sz w:val="28"/>
-          <w:bdr w:val="none" w:sz="0" w:space="0" w:color="auto" w:frame="1"/>
-        </w:rPr>
-        <w:t xml:space="preserve"> D</w:t>
+          <w:color w:val="000000"/>
+        </w:rPr>
+        <w:t>Tyler G</w:t>
       </w:r>
     </w:p>
     <w:p>
       <w:pPr>
+        <w:pStyle w:val="NormalWeb"/>
+        <w:spacing w:before="0" w:beforeAutospacing="0" w:after="0" w:afterAutospacing="0"/>
         <w:jc w:val="center"/>
         <w:rPr>
-          <w:rFonts w:ascii="Arial" w:hAnsi="Arial" w:cs="Arial"/>
-          <w:sz w:val="28"/>
-          <w:bdr w:val="none" w:sz="0" w:space="0" w:color="auto" w:frame="1"/>
+          <w:color w:val="000000"/>
         </w:rPr>
       </w:pPr>
       <w:r>
         <w:rPr>
-          <w:rFonts w:ascii="Arial" w:hAnsi="Arial" w:cs="Arial"/>
-          <w:sz w:val="28"/>
-          <w:bdr w:val="none" w:sz="0" w:space="0" w:color="auto" w:frame="1"/>
-        </w:rPr>
-        <w:t>Dan E</w:t>
+          <w:color w:val="000000"/>
+        </w:rPr>
+        <w:t>David M</w:t>
       </w:r>
     </w:p>
     <w:p>
       <w:pPr>
+        <w:pStyle w:val="NormalWeb"/>
+        <w:spacing w:before="0" w:beforeAutospacing="0" w:after="0" w:afterAutospacing="0"/>
         <w:jc w:val="center"/>
         <w:rPr>
-          <w:rFonts w:ascii="Arial" w:hAnsi="Arial" w:cs="Arial"/>
-          <w:sz w:val="32"/>
-          <w:bdr w:val="none" w:sz="0" w:space="0" w:color="auto" w:frame="1"/>
-        </w:rPr>
-      </w:pPr>
-    </w:p>
-    <w:p>
-      <w:pPr>
-        <w:jc w:val="center"/>
-        <w:rPr>
-          <w:rFonts w:ascii="Arial" w:hAnsi="Arial" w:cs="Arial"/>
-          <w:sz w:val="36"/>
-          <w:bdr w:val="none" w:sz="0" w:space="0" w:color="auto" w:frame="1"/>
-        </w:rPr>
-      </w:pPr>
-    </w:p>
-    <w:p>
-      <w:pPr>
-        <w:jc w:val="center"/>
-        <w:rPr>
-          <w:rFonts w:ascii="Arial" w:hAnsi="Arial" w:cs="Arial"/>
-          <w:sz w:val="36"/>
-          <w:bdr w:val="none" w:sz="0" w:space="0" w:color="auto" w:frame="1"/>
-        </w:rPr>
-      </w:pPr>
-    </w:p>
-    <w:p>
-      <w:pPr>
-        <w:jc w:val="center"/>
-        <w:rPr>
-          <w:rFonts w:ascii="Arial" w:hAnsi="Arial" w:cs="Arial"/>
-          <w:sz w:val="36"/>
-          <w:bdr w:val="none" w:sz="0" w:space="0" w:color="auto" w:frame="1"/>
-        </w:rPr>
-      </w:pPr>
-    </w:p>
-    <w:p>
-      <w:pPr>
-        <w:jc w:val="center"/>
-        <w:rPr>
-          <w:sz w:val="36"/>
-          <w:bdr w:val="none" w:sz="0" w:space="0" w:color="auto" w:frame="1"/>
+          <w:color w:val="000000"/>
         </w:rPr>
       </w:pPr>
       <w:r>
         <w:rPr>
-          <w:sz w:val="36"/>
-          <w:bdr w:val="none" w:sz="0" w:space="0" w:color="auto" w:frame="1"/>
-        </w:rPr>
-        <w:br w:type="page"/>
+          <w:color w:val="000000"/>
+        </w:rPr>
+        <w:t>Orlando K  </w:t>
       </w:r>
     </w:p>
     <w:p>
       <w:pPr>
         <w:pStyle w:val="Heading1"/>
-        <w:rPr>
-          <w:rFonts w:ascii="inherit" w:hAnsi="inherit" w:cs="Lucida Grande" w:hint="eastAsia"/>
+        <w:spacing w:before="480" w:after="120"/>
+        <w:rPr>
+          <w:color w:val="000000"/>
         </w:rPr>
       </w:pPr>
       <w:r>
         <w:rPr>
-          <w:bdr w:val="none" w:sz="0" w:space="0" w:color="auto" w:frame="1"/>
-        </w:rPr>
-        <w:lastRenderedPageBreak/>
-        <w:t>Programming Languages</w:t>
+          <w:color w:val="000000"/>
+          <w:szCs w:val="24"/>
+        </w:rPr>
+        <w:t>1.</w:t>
       </w:r>
       <w:r>
         <w:rPr>
-          <w:bdr w:val="none" w:sz="0" w:space="0" w:color="auto" w:frame="1"/>
-        </w:rPr>
-        <w:t xml:space="preserve"> (5 points)</w:t>
+          <w:b w:val="0"/>
+          <w:bCs w:val="0"/>
+          <w:color w:val="000000"/>
+          <w:szCs w:val="24"/>
+        </w:rPr>
+        <w:t xml:space="preserve">  </w:t>
+      </w:r>
+      <w:r>
+        <w:rPr>
+          <w:color w:val="000000"/>
+          <w:szCs w:val="24"/>
+        </w:rPr>
+        <w:t>Programming Languages (5 points)</w:t>
       </w:r>
     </w:p>
     <w:p>
       <w:pPr>
+        <w:pStyle w:val="NormalWeb"/>
         <w:shd w:val="clear" w:color="auto" w:fill="FFFFFF"/>
-        <w:rPr>
-          <w:rFonts w:ascii="Arial" w:hAnsi="Arial" w:cs="Arial"/>
+        <w:spacing w:before="0" w:beforeAutospacing="0" w:after="0" w:afterAutospacing="0"/>
+        <w:rPr>
+          <w:color w:val="000000"/>
+        </w:rPr>
+      </w:pPr>
+      <w:r>
+        <w:rPr>
           <w:i/>
-          <w:color w:val="000000"/>
-          <w:sz w:val="20"/>
-          <w:szCs w:val="20"/>
-          <w:bdr w:val="none" w:sz="0" w:space="0" w:color="auto" w:frame="1"/>
-        </w:rPr>
-      </w:pPr>
-      <w:r>
-        <w:rPr>
-          <w:rFonts w:ascii="Arial" w:hAnsi="Arial" w:cs="Arial"/>
-          <w:i/>
-          <w:color w:val="000000"/>
-          <w:sz w:val="20"/>
-          <w:szCs w:val="20"/>
-          <w:bdr w:val="none" w:sz="0" w:space="0" w:color="auto" w:frame="1"/>
-        </w:rPr>
-        <w:t>List the programming languages use in your project</w:t>
-      </w:r>
-      <w:r>
-        <w:rPr>
-          <w:rFonts w:ascii="Arial" w:hAnsi="Arial" w:cs="Arial"/>
-          <w:i/>
-          <w:color w:val="000000"/>
-          <w:sz w:val="20"/>
-          <w:szCs w:val="20"/>
-          <w:bdr w:val="none" w:sz="0" w:space="0" w:color="auto" w:frame="1"/>
-        </w:rPr>
-        <w:t>, where you use them (what components of your project)</w:t>
-      </w:r>
-      <w:r>
-        <w:rPr>
-          <w:rFonts w:ascii="Arial" w:hAnsi="Arial" w:cs="Arial"/>
-          <w:i/>
-          <w:color w:val="000000"/>
-          <w:sz w:val="20"/>
-          <w:szCs w:val="20"/>
-          <w:bdr w:val="none" w:sz="0" w:space="0" w:color="auto" w:frame="1"/>
-        </w:rPr>
-        <w:t xml:space="preserve"> and your reason for choosing them (whatever that may be). </w:t>
+          <w:iCs/>
+          <w:color w:val="000000"/>
+        </w:rPr>
+        <w:t>List the programming languages used in your project, where you use them (what components of your project) and your reason for choosing them (whatever that may be). </w:t>
       </w:r>
     </w:p>
     <w:p>
       <w:pPr>
-        <w:pStyle w:val="Heading1"/>
-        <w:rPr>
-          <w:rFonts w:ascii="inherit" w:hAnsi="inherit" w:cs="Lucida Grande" w:hint="eastAsia"/>
+        <w:pStyle w:val="NormalWeb"/>
+        <w:numPr>
+          <w:ilvl w:val="0"/>
+          <w:numId w:val="40"/>
+        </w:numPr>
+        <w:shd w:val="clear" w:color="auto" w:fill="FFFFFF"/>
+        <w:spacing w:before="0" w:beforeAutospacing="0" w:after="0" w:afterAutospacing="0"/>
+        <w:textAlignment w:val="baseline"/>
+        <w:rPr>
+          <w:color w:val="4A86E8"/>
         </w:rPr>
       </w:pPr>
       <w:r>
         <w:rPr>
-          <w:bdr w:val="none" w:sz="0" w:space="0" w:color="auto" w:frame="1"/>
-        </w:rPr>
-        <w:t>Platforms, APIs, Databases, and other technologies used</w:t>
-      </w:r>
-      <w:r>
-        <w:rPr>
-          <w:bdr w:val="none" w:sz="0" w:space="0" w:color="auto" w:frame="1"/>
-        </w:rPr>
-        <w:t xml:space="preserve"> (5 points) </w:t>
+          <w:color w:val="4A86E8"/>
+        </w:rPr>
+        <w:t>HTML: Used for frontend user interface.</w:t>
       </w:r>
     </w:p>
     <w:p>
       <w:pPr>
+        <w:pStyle w:val="NormalWeb"/>
+        <w:numPr>
+          <w:ilvl w:val="0"/>
+          <w:numId w:val="40"/>
+        </w:numPr>
         <w:shd w:val="clear" w:color="auto" w:fill="FFFFFF"/>
-        <w:rPr>
-          <w:rFonts w:ascii="Arial" w:hAnsi="Arial" w:cs="Arial"/>
+        <w:spacing w:before="0" w:beforeAutospacing="0" w:after="0" w:afterAutospacing="0"/>
+        <w:textAlignment w:val="baseline"/>
+        <w:rPr>
+          <w:color w:val="4A86E8"/>
+        </w:rPr>
+      </w:pPr>
+      <w:r>
+        <w:rPr>
+          <w:color w:val="4A86E8"/>
+        </w:rPr>
+        <w:t>CSS: Used to add styling and flare to HTML components. </w:t>
+      </w:r>
+    </w:p>
+    <w:p>
+      <w:pPr>
+        <w:pStyle w:val="NormalWeb"/>
+        <w:numPr>
+          <w:ilvl w:val="0"/>
+          <w:numId w:val="40"/>
+        </w:numPr>
+        <w:shd w:val="clear" w:color="auto" w:fill="FFFFFF"/>
+        <w:spacing w:before="0" w:beforeAutospacing="0" w:after="0" w:afterAutospacing="0"/>
+        <w:textAlignment w:val="baseline"/>
+        <w:rPr>
+          <w:color w:val="4A86E8"/>
+        </w:rPr>
+      </w:pPr>
+      <w:r>
+        <w:rPr>
+          <w:color w:val="4A86E8"/>
+        </w:rPr>
+        <w:t>JavaScript: Used for implementing functionality of our Web App’s note taking and storing interface. </w:t>
+      </w:r>
+    </w:p>
+    <w:p>
+      <w:pPr>
+        <w:pStyle w:val="NormalWeb"/>
+        <w:numPr>
+          <w:ilvl w:val="0"/>
+          <w:numId w:val="40"/>
+        </w:numPr>
+        <w:shd w:val="clear" w:color="auto" w:fill="FFFFFF"/>
+        <w:spacing w:before="0" w:beforeAutospacing="0" w:after="0" w:afterAutospacing="0"/>
+        <w:textAlignment w:val="baseline"/>
+        <w:rPr>
+          <w:color w:val="4A86E8"/>
+        </w:rPr>
+      </w:pPr>
+      <w:r>
+        <w:rPr>
+          <w:color w:val="4A86E8"/>
+        </w:rPr>
+        <w:t>Python: Used for backend MongoDB database and communication with front end form submissions. </w:t>
+      </w:r>
+    </w:p>
+    <w:p>
+      <w:pPr>
+        <w:pStyle w:val="Heading1"/>
+        <w:spacing w:before="480" w:after="120"/>
+        <w:rPr>
+          <w:color w:val="000000"/>
+        </w:rPr>
+      </w:pPr>
+      <w:r>
+        <w:rPr>
+          <w:color w:val="000000"/>
+          <w:szCs w:val="24"/>
+        </w:rPr>
+        <w:t>2.</w:t>
+      </w:r>
+      <w:r>
+        <w:rPr>
+          <w:b w:val="0"/>
+          <w:bCs w:val="0"/>
+          <w:color w:val="000000"/>
+          <w:szCs w:val="24"/>
+        </w:rPr>
+        <w:t xml:space="preserve">  </w:t>
+      </w:r>
+      <w:r>
+        <w:rPr>
+          <w:color w:val="000000"/>
+          <w:szCs w:val="24"/>
+        </w:rPr>
+        <w:t>Platforms, APIs, Databases, and other technologies used (5 points)</w:t>
+      </w:r>
+    </w:p>
+    <w:p>
+      <w:pPr>
+        <w:pStyle w:val="NormalWeb"/>
+        <w:shd w:val="clear" w:color="auto" w:fill="FFFFFF"/>
+        <w:spacing w:before="0" w:beforeAutospacing="0" w:after="0" w:afterAutospacing="0"/>
+        <w:rPr>
+          <w:color w:val="000000"/>
+        </w:rPr>
+      </w:pPr>
+      <w:r>
+        <w:rPr>
           <w:i/>
-          <w:color w:val="000000"/>
-          <w:sz w:val="20"/>
-          <w:szCs w:val="20"/>
-          <w:bdr w:val="none" w:sz="0" w:space="0" w:color="auto" w:frame="1"/>
-        </w:rPr>
-      </w:pPr>
-      <w:r>
-        <w:rPr>
-          <w:rFonts w:ascii="Arial" w:hAnsi="Arial" w:cs="Arial"/>
-          <w:i/>
-          <w:color w:val="000000"/>
-          <w:sz w:val="20"/>
-          <w:szCs w:val="20"/>
-          <w:bdr w:val="none" w:sz="0" w:space="0" w:color="auto" w:frame="1"/>
+          <w:iCs/>
+          <w:color w:val="000000"/>
         </w:rPr>
         <w:t>List all the platforms, APIs, Databases, and any other technologies you use in your project and where you use them (in what components of your project).</w:t>
       </w:r>
     </w:p>
     <w:p>
       <w:pPr>
-        <w:pStyle w:val="Heading1"/>
-        <w:rPr>
-          <w:rFonts w:ascii="inherit" w:hAnsi="inherit" w:cs="Lucida Grande" w:hint="eastAsia"/>
+        <w:pStyle w:val="NormalWeb"/>
+        <w:numPr>
+          <w:ilvl w:val="0"/>
+          <w:numId w:val="41"/>
+        </w:numPr>
+        <w:shd w:val="clear" w:color="auto" w:fill="FFFFFF"/>
+        <w:spacing w:before="0" w:beforeAutospacing="0" w:after="0" w:afterAutospacing="0"/>
+        <w:textAlignment w:val="baseline"/>
+        <w:rPr>
+          <w:color w:val="4A86E8"/>
         </w:rPr>
       </w:pPr>
       <w:r>
         <w:rPr>
-          <w:bdr w:val="none" w:sz="0" w:space="0" w:color="auto" w:frame="1"/>
-        </w:rPr>
-        <w:t>Execution-based Functional Testing</w:t>
-      </w:r>
-      <w:r>
-        <w:rPr>
-          <w:bdr w:val="none" w:sz="0" w:space="0" w:color="auto" w:frame="1"/>
-        </w:rPr>
-        <w:t xml:space="preserve"> (10 points)</w:t>
+          <w:color w:val="4A86E8"/>
+        </w:rPr>
+        <w:t>MongoDB: we use this for our backend in terms of hosting our database. </w:t>
       </w:r>
     </w:p>
     <w:p>
       <w:pPr>
+        <w:pStyle w:val="NormalWeb"/>
+        <w:numPr>
+          <w:ilvl w:val="0"/>
+          <w:numId w:val="41"/>
+        </w:numPr>
         <w:shd w:val="clear" w:color="auto" w:fill="FFFFFF"/>
-        <w:rPr>
-          <w:rFonts w:ascii="Arial" w:hAnsi="Arial" w:cs="Arial"/>
-          <w:i/>
-          <w:color w:val="000000"/>
-          <w:sz w:val="20"/>
-          <w:szCs w:val="20"/>
-          <w:bdr w:val="none" w:sz="0" w:space="0" w:color="auto" w:frame="1"/>
+        <w:spacing w:before="0" w:beforeAutospacing="0" w:after="0" w:afterAutospacing="0"/>
+        <w:textAlignment w:val="baseline"/>
+        <w:rPr>
+          <w:color w:val="4A86E8"/>
         </w:rPr>
       </w:pPr>
       <w:r>
         <w:rPr>
-          <w:rFonts w:ascii="Arial" w:hAnsi="Arial" w:cs="Arial"/>
-          <w:i/>
-          <w:color w:val="000000"/>
-          <w:sz w:val="20"/>
-          <w:szCs w:val="20"/>
-          <w:bdr w:val="none" w:sz="0" w:space="0" w:color="auto" w:frame="1"/>
-        </w:rPr>
-        <w:t>Describe how</w:t>
+          <w:color w:val="4A86E8"/>
+        </w:rPr>
+        <w:t>Flask: Used to facilitate a connection between React and MongoDB.</w:t>
+      </w:r>
+    </w:p>
+    <w:p>
+      <w:pPr>
+        <w:pStyle w:val="NormalWeb"/>
+        <w:numPr>
+          <w:ilvl w:val="0"/>
+          <w:numId w:val="41"/>
+        </w:numPr>
+        <w:shd w:val="clear" w:color="auto" w:fill="FFFFFF"/>
+        <w:spacing w:before="0" w:beforeAutospacing="0" w:after="0" w:afterAutospacing="0"/>
+        <w:textAlignment w:val="baseline"/>
+        <w:rPr>
+          <w:color w:val="4A86E8"/>
+        </w:rPr>
+      </w:pPr>
+      <w:r>
+        <w:rPr>
+          <w:color w:val="4A86E8"/>
+        </w:rPr>
+        <w:t>React: Used for real time rendering of our front end interface. </w:t>
+      </w:r>
+    </w:p>
+    <w:p>
+      <w:pPr>
+        <w:pStyle w:val="Heading1"/>
+        <w:spacing w:before="480" w:after="120"/>
+        <w:rPr>
+          <w:color w:val="000000"/>
+        </w:rPr>
+      </w:pPr>
+      <w:r>
+        <w:rPr>
+          <w:color w:val="000000"/>
+          <w:szCs w:val="24"/>
+        </w:rPr>
+        <w:t>3.</w:t>
       </w:r>
       <w:r>
         <w:rPr>
-          <w:rFonts w:ascii="Arial" w:hAnsi="Arial" w:cs="Arial"/>
-          <w:i/>
-          <w:color w:val="000000"/>
-          <w:sz w:val="20"/>
-          <w:szCs w:val="20"/>
-          <w:bdr w:val="none" w:sz="0" w:space="0" w:color="auto" w:frame="1"/>
-        </w:rPr>
-        <w:t>/if</w:t>
+          <w:b w:val="0"/>
+          <w:bCs w:val="0"/>
+          <w:color w:val="000000"/>
+          <w:szCs w:val="24"/>
+        </w:rPr>
+        <w:t xml:space="preserve">  </w:t>
       </w:r>
       <w:r>
         <w:rPr>
-          <w:rFonts w:ascii="Arial" w:hAnsi="Arial" w:cs="Arial"/>
+          <w:color w:val="000000"/>
+          <w:szCs w:val="24"/>
+        </w:rPr>
+        <w:t>Execution-based Functional Testing (10 points)</w:t>
+      </w:r>
+    </w:p>
+    <w:p>
+      <w:pPr>
+        <w:pStyle w:val="NormalWeb"/>
+        <w:shd w:val="clear" w:color="auto" w:fill="FFFFFF"/>
+        <w:spacing w:before="0" w:beforeAutospacing="0" w:after="0" w:afterAutospacing="0"/>
+        <w:rPr>
+          <w:color w:val="000000"/>
+        </w:rPr>
+      </w:pPr>
+      <w:r>
+        <w:rPr>
           <w:i/>
-          <w:color w:val="000000"/>
-          <w:sz w:val="20"/>
-          <w:szCs w:val="20"/>
-          <w:bdr w:val="none" w:sz="0" w:space="0" w:color="auto" w:frame="1"/>
-        </w:rPr>
-        <w:t xml:space="preserve"> you p</w:t>
+          <w:iCs/>
+          <w:color w:val="000000"/>
+        </w:rPr>
+        <w:t xml:space="preserve">Describe how/if you performed functional testing for your project (i.e., tested for the </w:t>
       </w:r>
       <w:r>
         <w:rPr>
-          <w:rFonts w:ascii="Arial" w:hAnsi="Arial" w:cs="Arial"/>
-          <w:i/>
-          <w:color w:val="000000"/>
-          <w:sz w:val="20"/>
-          <w:szCs w:val="20"/>
-          <w:bdr w:val="none" w:sz="0" w:space="0" w:color="auto" w:frame="1"/>
-        </w:rPr>
-        <w:t>er</w:t>
-      </w:r>
-      <w:r>
-        <w:rPr>
-          <w:rFonts w:ascii="Arial" w:hAnsi="Arial" w:cs="Arial"/>
-          <w:i/>
-          <w:color w:val="000000"/>
-          <w:sz w:val="20"/>
-          <w:szCs w:val="20"/>
-          <w:bdr w:val="none" w:sz="0" w:space="0" w:color="auto" w:frame="1"/>
-        </w:rPr>
-        <w:t xml:space="preserve">formed functional testing for your project (i.e., tested for the </w:t>
-      </w:r>
-      <w:r>
-        <w:rPr>
-          <w:rFonts w:ascii="Arial" w:hAnsi="Arial" w:cs="Arial"/>
           <w:b/>
           <w:bCs/>
           <w:i/>
-          <w:color w:val="000000"/>
-          <w:sz w:val="20"/>
-          <w:szCs w:val="20"/>
-          <w:bdr w:val="none" w:sz="0" w:space="0" w:color="auto" w:frame="1"/>
+          <w:iCs/>
+          <w:color w:val="000000"/>
         </w:rPr>
         <w:t>functional requirements</w:t>
       </w:r>
       <w:r>
         <w:rPr>
-          <w:rFonts w:ascii="Arial" w:hAnsi="Arial" w:cs="Arial"/>
           <w:i/>
-          <w:color w:val="000000"/>
-          <w:sz w:val="20"/>
-          <w:szCs w:val="20"/>
-          <w:bdr w:val="none" w:sz="0" w:space="0" w:color="auto" w:frame="1"/>
-        </w:rPr>
-        <w:t xml:space="preserve"> listed in your RD). </w:t>
+          <w:iCs/>
+          <w:color w:val="000000"/>
+        </w:rPr>
+        <w:t xml:space="preserve"> listed in your RD). </w:t>
       </w:r>
     </w:p>
     <w:p>
       <w:pPr>
-        <w:pStyle w:val="Heading1"/>
-        <w:rPr>
-          <w:rFonts w:ascii="inherit" w:hAnsi="inherit" w:cs="Lucida Grande" w:hint="eastAsia"/>
+        <w:pStyle w:val="NormalWeb"/>
+        <w:shd w:val="clear" w:color="auto" w:fill="FFFFFF"/>
+        <w:spacing w:before="0" w:beforeAutospacing="0" w:after="0" w:afterAutospacing="0"/>
+        <w:rPr>
+          <w:color w:val="000000"/>
         </w:rPr>
       </w:pPr>
       <w:r>
         <w:rPr>
-          <w:bdr w:val="none" w:sz="0" w:space="0" w:color="auto" w:frame="1"/>
-        </w:rPr>
-        <w:t>Execution-based Non-Functional Testing</w:t>
-      </w:r>
-      <w:r>
-        <w:rPr>
-          <w:bdr w:val="none" w:sz="0" w:space="0" w:color="auto" w:frame="1"/>
-        </w:rPr>
-        <w:t xml:space="preserve"> (10 points)</w:t>
+          <w:color w:val="000000"/>
+        </w:rPr>
+        <w:t> </w:t>
       </w:r>
     </w:p>
     <w:p>
       <w:pPr>
+        <w:pStyle w:val="NormalWeb"/>
         <w:shd w:val="clear" w:color="auto" w:fill="FFFFFF"/>
-        <w:rPr>
-          <w:rFonts w:ascii="Lucida Grande" w:hAnsi="Lucida Grande" w:cs="Lucida Grande"/>
-          <w:i/>
+        <w:spacing w:before="0" w:beforeAutospacing="0" w:after="0" w:afterAutospacing="0"/>
+        <w:rPr>
           <w:color w:val="000000"/>
         </w:rPr>
       </w:pPr>
       <w:r>
         <w:rPr>
-          <w:rFonts w:ascii="Arial" w:hAnsi="Arial" w:cs="Arial"/>
-          <w:i/>
-          <w:color w:val="000000"/>
-          <w:sz w:val="20"/>
-          <w:szCs w:val="20"/>
-          <w:bdr w:val="none" w:sz="0" w:space="0" w:color="auto" w:frame="1"/>
-        </w:rPr>
-        <w:t>Describe how</w:t>
+          <w:color w:val="4A86E8"/>
+        </w:rPr>
+        <w:t>Not needed for increment 1 per instructors instructions. </w:t>
+      </w:r>
+    </w:p>
+    <w:p>
+      <w:pPr>
+        <w:pStyle w:val="Heading1"/>
+        <w:spacing w:before="480" w:after="120"/>
+        <w:rPr>
+          <w:color w:val="000000"/>
+        </w:rPr>
+      </w:pPr>
+      <w:r>
+        <w:rPr>
+          <w:color w:val="000000"/>
+          <w:szCs w:val="24"/>
+        </w:rPr>
+        <w:t>4.</w:t>
       </w:r>
       <w:r>
         <w:rPr>
-          <w:rFonts w:ascii="Arial" w:hAnsi="Arial" w:cs="Arial"/>
-          <w:i/>
-          <w:color w:val="000000"/>
-          <w:sz w:val="20"/>
-          <w:szCs w:val="20"/>
-          <w:bdr w:val="none" w:sz="0" w:space="0" w:color="auto" w:frame="1"/>
-        </w:rPr>
-        <w:t>/if</w:t>
+          <w:b w:val="0"/>
+          <w:bCs w:val="0"/>
+          <w:color w:val="000000"/>
+          <w:szCs w:val="24"/>
+        </w:rPr>
+        <w:t xml:space="preserve">  </w:t>
       </w:r>
       <w:r>
         <w:rPr>
-          <w:rFonts w:ascii="Arial" w:hAnsi="Arial" w:cs="Arial"/>
+          <w:color w:val="000000"/>
+          <w:szCs w:val="24"/>
+        </w:rPr>
+        <w:t>Execution-based Non-Functional Testing (10 points)</w:t>
+      </w:r>
+    </w:p>
+    <w:p>
+      <w:pPr>
+        <w:pStyle w:val="NormalWeb"/>
+        <w:shd w:val="clear" w:color="auto" w:fill="FFFFFF"/>
+        <w:spacing w:before="0" w:beforeAutospacing="0" w:after="0" w:afterAutospacing="0"/>
+        <w:rPr>
+          <w:color w:val="000000"/>
+        </w:rPr>
+      </w:pPr>
+      <w:r>
+        <w:rPr>
           <w:i/>
-          <w:color w:val="000000"/>
-          <w:sz w:val="20"/>
-          <w:szCs w:val="20"/>
-          <w:bdr w:val="none" w:sz="0" w:space="0" w:color="auto" w:frame="1"/>
-        </w:rPr>
-        <w:t xml:space="preserve"> you p</w:t>
+          <w:iCs/>
+          <w:color w:val="000000"/>
+        </w:rPr>
+        <w:t xml:space="preserve">Describe how/if you performed non-functional testing for your project (i.e., tested for the </w:t>
       </w:r>
       <w:r>
         <w:rPr>
-          <w:rFonts w:ascii="Arial" w:hAnsi="Arial" w:cs="Arial"/>
-          <w:i/>
-          <w:color w:val="000000"/>
-          <w:sz w:val="20"/>
-          <w:szCs w:val="20"/>
-          <w:bdr w:val="none" w:sz="0" w:space="0" w:color="auto" w:frame="1"/>
-        </w:rPr>
-        <w:t>er</w:t>
-      </w:r>
-      <w:r>
-        <w:rPr>
-          <w:rFonts w:ascii="Arial" w:hAnsi="Arial" w:cs="Arial"/>
-          <w:i/>
-          <w:color w:val="000000"/>
-          <w:sz w:val="20"/>
-          <w:szCs w:val="20"/>
-          <w:bdr w:val="none" w:sz="0" w:space="0" w:color="auto" w:frame="1"/>
-        </w:rPr>
-        <w:t xml:space="preserve">formed non-functional testing for your project (i.e., tested for the </w:t>
-      </w:r>
-      <w:r>
-        <w:rPr>
-          <w:rFonts w:ascii="Arial" w:hAnsi="Arial" w:cs="Arial"/>
           <w:b/>
           <w:bCs/>
           <w:i/>
-          <w:color w:val="000000"/>
-          <w:sz w:val="20"/>
-          <w:szCs w:val="20"/>
-          <w:bdr w:val="none" w:sz="0" w:space="0" w:color="auto" w:frame="1"/>
+          <w:iCs/>
+          <w:color w:val="000000"/>
         </w:rPr>
         <w:t>non-functional requirements</w:t>
       </w:r>
       <w:r>
         <w:rPr>
-          <w:rFonts w:ascii="Arial" w:hAnsi="Arial" w:cs="Arial"/>
           <w:i/>
-          <w:color w:val="000000"/>
-          <w:sz w:val="20"/>
-          <w:szCs w:val="20"/>
-          <w:bdr w:val="none" w:sz="0" w:space="0" w:color="auto" w:frame="1"/>
-        </w:rPr>
-        <w:t xml:space="preserve"> listed in your</w:t>
-      </w:r>
-      <w:r>
-        <w:rPr>
-          <w:rFonts w:ascii="Arial" w:hAnsi="Arial" w:cs="Arial"/>
-          <w:i/>
-          <w:color w:val="000000"/>
-          <w:sz w:val="20"/>
-          <w:szCs w:val="20"/>
-          <w:bdr w:val="none" w:sz="0" w:space="0" w:color="auto" w:frame="1"/>
-        </w:rPr>
-        <w:t xml:space="preserve"> </w:t>
-      </w:r>
-      <w:r>
-        <w:rPr>
-          <w:rFonts w:ascii="Arial" w:hAnsi="Arial" w:cs="Arial"/>
-          <w:i/>
-          <w:color w:val="000000"/>
-          <w:sz w:val="20"/>
-          <w:szCs w:val="20"/>
-          <w:bdr w:val="none" w:sz="0" w:space="0" w:color="auto" w:frame="1"/>
-        </w:rPr>
-        <w:t xml:space="preserve">RD). </w:t>
+          <w:iCs/>
+          <w:color w:val="000000"/>
+        </w:rPr>
+        <w:t xml:space="preserve"> listed in your RD). </w:t>
       </w:r>
     </w:p>
     <w:p>
       <w:pPr>
+        <w:pStyle w:val="NormalWeb"/>
+        <w:shd w:val="clear" w:color="auto" w:fill="FFFFFF"/>
+        <w:spacing w:before="0" w:beforeAutospacing="0" w:after="0" w:afterAutospacing="0"/>
+        <w:rPr>
+          <w:color w:val="000000"/>
+        </w:rPr>
+      </w:pPr>
+      <w:r>
+        <w:rPr>
+          <w:color w:val="000000"/>
+        </w:rPr>
+        <w:t> </w:t>
+      </w:r>
+    </w:p>
+    <w:p>
+      <w:pPr>
+        <w:pStyle w:val="NormalWeb"/>
+        <w:shd w:val="clear" w:color="auto" w:fill="FFFFFF"/>
+        <w:spacing w:before="0" w:beforeAutospacing="0" w:after="0" w:afterAutospacing="0"/>
+        <w:rPr>
+          <w:color w:val="000000"/>
+        </w:rPr>
+      </w:pPr>
+      <w:r>
+        <w:rPr>
+          <w:color w:val="4A86E8"/>
+        </w:rPr>
+        <w:t>Not needed for increment 1 per instructors instructions. </w:t>
+      </w:r>
+    </w:p>
+    <w:p>
+      <w:pPr>
         <w:pStyle w:val="Heading1"/>
-        <w:rPr>
-          <w:rFonts w:ascii="inherit" w:hAnsi="inherit" w:cs="Lucida Grande" w:hint="eastAsia"/>
+        <w:spacing w:before="480" w:after="120"/>
+        <w:rPr>
+          <w:color w:val="000000"/>
         </w:rPr>
       </w:pPr>
       <w:r>
         <w:rPr>
-          <w:bdr w:val="none" w:sz="0" w:space="0" w:color="auto" w:frame="1"/>
-        </w:rPr>
-        <w:t xml:space="preserve">Non-Execution-based </w:t>
+          <w:color w:val="000000"/>
+          <w:szCs w:val="24"/>
+        </w:rPr>
+        <w:lastRenderedPageBreak/>
+        <w:t>5.</w:t>
       </w:r>
       <w:r>
         <w:rPr>
-          <w:bdr w:val="none" w:sz="0" w:space="0" w:color="auto" w:frame="1"/>
-        </w:rPr>
-        <w:t>T</w:t>
+          <w:b w:val="0"/>
+          <w:bCs w:val="0"/>
+          <w:color w:val="000000"/>
+          <w:szCs w:val="24"/>
+        </w:rPr>
+        <w:t xml:space="preserve">  </w:t>
       </w:r>
       <w:r>
         <w:rPr>
-          <w:bdr w:val="none" w:sz="0" w:space="0" w:color="auto" w:frame="1"/>
-        </w:rPr>
-        <w:t>esting</w:t>
+          <w:color w:val="000000"/>
+          <w:szCs w:val="24"/>
+        </w:rPr>
+        <w:t>Non-Execution-based Testing (10 points)</w:t>
       </w:r>
+    </w:p>
+    <w:p>
+      <w:pPr>
+        <w:pStyle w:val="NormalWeb"/>
+        <w:shd w:val="clear" w:color="auto" w:fill="FFFFFF"/>
+        <w:spacing w:before="0" w:beforeAutospacing="0" w:after="0" w:afterAutospacing="0"/>
+        <w:rPr>
+          <w:color w:val="000000"/>
+        </w:rPr>
+      </w:pPr>
       <w:r>
         <w:rPr>
-          <w:bdr w:val="none" w:sz="0" w:space="0" w:color="auto" w:frame="1"/>
+          <w:i/>
+          <w:iCs/>
+          <w:color w:val="000000"/>
+        </w:rPr>
+        <w:t>Describe how/if you performed non-execution-based testing (such as code reviews/inspections/walkthroughs). </w:t>
+      </w:r>
+    </w:p>
+    <w:p>
+      <w:pPr>
+        <w:pStyle w:val="NormalWeb"/>
+        <w:shd w:val="clear" w:color="auto" w:fill="FFFFFF"/>
+        <w:spacing w:before="0" w:beforeAutospacing="0" w:after="0" w:afterAutospacing="0"/>
+        <w:rPr>
+          <w:color w:val="000000"/>
+        </w:rPr>
+      </w:pPr>
+      <w:r>
+        <w:rPr>
+          <w:color w:val="000000"/>
+        </w:rPr>
+        <w:t> </w:t>
+      </w:r>
+    </w:p>
+    <w:p>
+      <w:pPr>
+        <w:pStyle w:val="NormalWeb"/>
+        <w:shd w:val="clear" w:color="auto" w:fill="FFFFFF"/>
+        <w:spacing w:before="0" w:beforeAutospacing="0" w:after="0" w:afterAutospacing="0"/>
+        <w:rPr>
+          <w:color w:val="000000"/>
+        </w:rPr>
+      </w:pPr>
+      <w:r>
+        <w:rPr>
+          <w:color w:val="000000"/>
         </w:rPr>
         <w:t> </w:t>
       </w:r>
       <w:r>
         <w:rPr>
-          <w:bdr w:val="none" w:sz="0" w:space="0" w:color="auto" w:frame="1"/>
-        </w:rPr>
-        <w:t>(</w:t>
-      </w:r>
-      <w:r>
-        <w:rPr>
-          <w:bdr w:val="none" w:sz="0" w:space="0" w:color="auto" w:frame="1"/>
-        </w:rPr>
-        <w:t>10</w:t>
-      </w:r>
-      <w:bookmarkStart w:id="0" w:name="_GoBack"/>
-      <w:bookmarkEnd w:id="0"/>
-      <w:r>
-        <w:rPr>
-          <w:bdr w:val="none" w:sz="0" w:space="0" w:color="auto" w:frame="1"/>
-        </w:rPr>
-        <w:t xml:space="preserve"> points)</w:t>
+          <w:color w:val="4A86E8"/>
+        </w:rPr>
+        <w:t>Not needed for increment 1 per instructors instructions. </w:t>
       </w:r>
     </w:p>
     <w:p>
       <w:pPr>
+        <w:pStyle w:val="NormalWeb"/>
         <w:shd w:val="clear" w:color="auto" w:fill="FFFFFF"/>
-        <w:rPr>
-          <w:rFonts w:ascii="Lucida Grande" w:hAnsi="Lucida Grande" w:cs="Lucida Grande"/>
-          <w:i/>
+        <w:spacing w:before="0" w:beforeAutospacing="0" w:after="0" w:afterAutospacing="0"/>
+        <w:rPr>
           <w:color w:val="000000"/>
         </w:rPr>
       </w:pPr>
       <w:r>
         <w:rPr>
-          <w:rFonts w:ascii="Arial" w:hAnsi="Arial" w:cs="Arial"/>
-          <w:i/>
-          <w:color w:val="000000"/>
-          <w:sz w:val="20"/>
-          <w:szCs w:val="20"/>
-          <w:bdr w:val="none" w:sz="0" w:space="0" w:color="auto" w:frame="1"/>
-        </w:rPr>
-        <w:t>Describe how/if you p</w:t>
-      </w:r>
-      <w:r>
-        <w:rPr>
-          <w:rFonts w:ascii="Arial" w:hAnsi="Arial" w:cs="Arial"/>
-          <w:i/>
-          <w:color w:val="000000"/>
-          <w:sz w:val="20"/>
-          <w:szCs w:val="20"/>
-          <w:bdr w:val="none" w:sz="0" w:space="0" w:color="auto" w:frame="1"/>
-        </w:rPr>
-        <w:t>er</w:t>
-      </w:r>
-      <w:r>
-        <w:rPr>
-          <w:rFonts w:ascii="Arial" w:hAnsi="Arial" w:cs="Arial"/>
-          <w:i/>
-          <w:color w:val="000000"/>
-          <w:sz w:val="20"/>
-          <w:szCs w:val="20"/>
-          <w:bdr w:val="none" w:sz="0" w:space="0" w:color="auto" w:frame="1"/>
-        </w:rPr>
-        <w:t>formed non-execution-based testing (such as code reviews/inspections/wa</w:t>
-      </w:r>
-      <w:r>
-        <w:rPr>
-          <w:rFonts w:ascii="Arial" w:hAnsi="Arial" w:cs="Arial"/>
-          <w:i/>
-          <w:color w:val="000000"/>
-          <w:sz w:val="20"/>
-          <w:szCs w:val="20"/>
-          <w:bdr w:val="none" w:sz="0" w:space="0" w:color="auto" w:frame="1"/>
-        </w:rPr>
-        <w:t>l</w:t>
-      </w:r>
-      <w:r>
-        <w:rPr>
-          <w:rFonts w:ascii="Arial" w:hAnsi="Arial" w:cs="Arial"/>
-          <w:i/>
-          <w:color w:val="000000"/>
-          <w:sz w:val="20"/>
-          <w:szCs w:val="20"/>
-          <w:bdr w:val="none" w:sz="0" w:space="0" w:color="auto" w:frame="1"/>
-        </w:rPr>
-        <w:t xml:space="preserve">kthroughs). </w:t>
+          <w:color w:val="000000"/>
+        </w:rPr>
+        <w:t> </w:t>
       </w:r>
     </w:p>
     <w:p>
       <w:pPr>
-        <w:shd w:val="clear" w:color="auto" w:fill="FFFFFF"/>
-        <w:rPr>
-          <w:rFonts w:ascii="Arial" w:hAnsi="Arial" w:cs="Arial"/>
-          <w:color w:val="000000"/>
-          <w:sz w:val="20"/>
-          <w:szCs w:val="20"/>
-          <w:bdr w:val="none" w:sz="0" w:space="0" w:color="auto" w:frame="1"/>
-        </w:rPr>
-      </w:pPr>
+        <w:spacing w:after="240"/>
+      </w:pPr>
+    </w:p>
+    <w:p>
+      <w:bookmarkStart w:id="0" w:name="_GoBack"/>
+      <w:bookmarkEnd w:id="0"/>
     </w:p>
     <w:sectPr>
       <w:pgSz w:w="12240" w:h="15840"/>
@@ -892,7 +893,7 @@
 </file>
 
 <file path=word/numbering.xml><?xml version="1.0" encoding="utf-8"?>
-<w:numbering xmlns:wpc="http://schemas.microsoft.com/office/word/2010/wordprocessingCanvas" xmlns:cx="http://schemas.microsoft.com/office/drawing/2014/chartex" xmlns:cx1="http://schemas.microsoft.com/office/drawing/2015/9/8/chartex" xmlns:cx2="http://schemas.microsoft.com/office/drawing/2015/10/21/chartex" xmlns:cx3="http://schemas.microsoft.com/office/drawing/2016/5/9/chartex" xmlns:cx4="http://schemas.microsoft.com/office/drawing/2016/5/10/chartex" xmlns:cx5="http://schemas.microsoft.com/office/drawing/2016/5/11/chartex" xmlns:cx6="http://schemas.microsoft.com/office/drawing/2016/5/12/chartex" xmlns:cx7="http://schemas.microsoft.com/office/drawing/2016/5/13/chartex" xmlns:cx8="http://schemas.microsoft.com/office/drawing/2016/5/14/chartex" xmlns:mc="http://schemas.openxmlformats.org/markup-compatibility/2006" xmlns:aink="http://schemas.microsoft.com/office/drawing/2016/ink" xmlns:am3d="http://schemas.microsoft.com/office/drawing/2017/model3d" xmlns:o="urn:schemas-microsoft-com:office:office" xmlns:r="http://schemas.openxmlformats.org/officeDocument/2006/relationships" xmlns:m="http://schemas.openxmlformats.org/officeDocument/2006/math" xmlns:v="urn:schemas-microsoft-com:vml" xmlns:wp14="http://schemas.microsoft.com/office/word/2010/wordprocessingDrawing" xmlns:wp="http://schemas.openxmlformats.org/drawingml/2006/wordprocessingDrawing" xmlns:w10="urn:schemas-microsoft-com:office:word" xmlns:w="http://schemas.openxmlformats.org/wordprocessingml/2006/main" xmlns:w14="http://schemas.microsoft.com/office/word/2010/wordml" xmlns:w15="http://schemas.microsoft.com/office/word/2012/wordml" xmlns:w16cid="http://schemas.microsoft.com/office/word/2016/wordml/cid" xmlns:w16se="http://schemas.microsoft.com/office/word/2015/wordml/symex" xmlns:wpg="http://schemas.microsoft.com/office/word/2010/wordprocessingGroup" xmlns:wpi="http://schemas.microsoft.com/office/word/2010/wordprocessingInk" xmlns:wne="http://schemas.microsoft.com/office/word/2006/wordml" xmlns:wps="http://schemas.microsoft.com/office/word/2010/wordprocessingShape" mc:Ignorable="w14 w15 w16se w16cid wp14">
+<w:numbering xmlns:wpc="http://schemas.microsoft.com/office/word/2010/wordprocessingCanvas" xmlns:cx="http://schemas.microsoft.com/office/drawing/2014/chartex" xmlns:cx1="http://schemas.microsoft.com/office/drawing/2015/9/8/chartex" xmlns:cx2="http://schemas.microsoft.com/office/drawing/2015/10/21/chartex" xmlns:cx3="http://schemas.microsoft.com/office/drawing/2016/5/9/chartex" xmlns:cx4="http://schemas.microsoft.com/office/drawing/2016/5/10/chartex" xmlns:cx5="http://schemas.microsoft.com/office/drawing/2016/5/11/chartex" xmlns:cx6="http://schemas.microsoft.com/office/drawing/2016/5/12/chartex" xmlns:cx7="http://schemas.microsoft.com/office/drawing/2016/5/13/chartex" xmlns:cx8="http://schemas.microsoft.com/office/drawing/2016/5/14/chartex" xmlns:mc="http://schemas.openxmlformats.org/markup-compatibility/2006" xmlns:aink="http://schemas.microsoft.com/office/drawing/2016/ink" xmlns:am3d="http://schemas.microsoft.com/office/drawing/2017/model3d" xmlns:o="urn:schemas-microsoft-com:office:office" xmlns:r="http://schemas.openxmlformats.org/officeDocument/2006/relationships" xmlns:m="http://schemas.openxmlformats.org/officeDocument/2006/math" xmlns:v="urn:schemas-microsoft-com:vml" xmlns:wp14="http://schemas.microsoft.com/office/word/2010/wordprocessingDrawing" xmlns:wp="http://schemas.openxmlformats.org/drawingml/2006/wordprocessingDrawing" xmlns:w10="urn:schemas-microsoft-com:office:word" xmlns:w="http://schemas.openxmlformats.org/wordprocessingml/2006/main" xmlns:w14="http://schemas.microsoft.com/office/word/2010/wordml" xmlns:w15="http://schemas.microsoft.com/office/word/2012/wordml" xmlns:w16cex="http://schemas.microsoft.com/office/word/2018/wordml/cex" xmlns:w16cid="http://schemas.microsoft.com/office/word/2016/wordml/cid" xmlns:w16="http://schemas.microsoft.com/office/word/2018/wordml" xmlns:w16se="http://schemas.microsoft.com/office/word/2015/wordml/symex" xmlns:wpg="http://schemas.microsoft.com/office/word/2010/wordprocessingGroup" xmlns:wpi="http://schemas.microsoft.com/office/word/2010/wordprocessingInk" xmlns:wne="http://schemas.microsoft.com/office/word/2006/wordml" xmlns:wps="http://schemas.microsoft.com/office/word/2010/wordprocessingShape" mc:Ignorable="w14 w15 w16se w16cid w16 w16cex wp14">
   <w:abstractNum w:abstractNumId="0" w15:restartNumberingAfterBreak="0">
     <w:nsid w:val="00253CF5"/>
     <w:multiLevelType w:val="multilevel"/>
@@ -2556,6 +2557,119 @@
     </w:lvl>
   </w:abstractNum>
   <w:abstractNum w:abstractNumId="15" w15:restartNumberingAfterBreak="0">
+    <w:nsid w:val="328A18BA"/>
+    <w:multiLevelType w:val="multilevel"/>
+    <w:tmpl w:val="B744198E"/>
+    <w:lvl w:ilvl="0">
+      <w:start w:val="1"/>
+      <w:numFmt w:val="decimal"/>
+      <w:lvlText w:val="%1."/>
+      <w:lvlJc w:val="left"/>
+      <w:pPr>
+        <w:tabs>
+          <w:tab w:val="num" w:pos="720"/>
+        </w:tabs>
+        <w:ind w:left="720" w:hanging="360"/>
+      </w:pPr>
+    </w:lvl>
+    <w:lvl w:ilvl="1" w:tentative="1">
+      <w:start w:val="1"/>
+      <w:numFmt w:val="decimal"/>
+      <w:lvlText w:val="%2."/>
+      <w:lvlJc w:val="left"/>
+      <w:pPr>
+        <w:tabs>
+          <w:tab w:val="num" w:pos="1440"/>
+        </w:tabs>
+        <w:ind w:left="1440" w:hanging="360"/>
+      </w:pPr>
+    </w:lvl>
+    <w:lvl w:ilvl="2" w:tentative="1">
+      <w:start w:val="1"/>
+      <w:numFmt w:val="decimal"/>
+      <w:lvlText w:val="%3."/>
+      <w:lvlJc w:val="left"/>
+      <w:pPr>
+        <w:tabs>
+          <w:tab w:val="num" w:pos="2160"/>
+        </w:tabs>
+        <w:ind w:left="2160" w:hanging="360"/>
+      </w:pPr>
+    </w:lvl>
+    <w:lvl w:ilvl="3" w:tentative="1">
+      <w:start w:val="1"/>
+      <w:numFmt w:val="decimal"/>
+      <w:lvlText w:val="%4."/>
+      <w:lvlJc w:val="left"/>
+      <w:pPr>
+        <w:tabs>
+          <w:tab w:val="num" w:pos="2880"/>
+        </w:tabs>
+        <w:ind w:left="2880" w:hanging="360"/>
+      </w:pPr>
+    </w:lvl>
+    <w:lvl w:ilvl="4" w:tentative="1">
+      <w:start w:val="1"/>
+      <w:numFmt w:val="decimal"/>
+      <w:lvlText w:val="%5."/>
+      <w:lvlJc w:val="left"/>
+      <w:pPr>
+        <w:tabs>
+          <w:tab w:val="num" w:pos="3600"/>
+        </w:tabs>
+        <w:ind w:left="3600" w:hanging="360"/>
+      </w:pPr>
+    </w:lvl>
+    <w:lvl w:ilvl="5" w:tentative="1">
+      <w:start w:val="1"/>
+      <w:numFmt w:val="decimal"/>
+      <w:lvlText w:val="%6."/>
+      <w:lvlJc w:val="left"/>
+      <w:pPr>
+        <w:tabs>
+          <w:tab w:val="num" w:pos="4320"/>
+        </w:tabs>
+        <w:ind w:left="4320" w:hanging="360"/>
+      </w:pPr>
+    </w:lvl>
+    <w:lvl w:ilvl="6" w:tentative="1">
+      <w:start w:val="1"/>
+      <w:numFmt w:val="decimal"/>
+      <w:lvlText w:val="%7."/>
+      <w:lvlJc w:val="left"/>
+      <w:pPr>
+        <w:tabs>
+          <w:tab w:val="num" w:pos="5040"/>
+        </w:tabs>
+        <w:ind w:left="5040" w:hanging="360"/>
+      </w:pPr>
+    </w:lvl>
+    <w:lvl w:ilvl="7" w:tentative="1">
+      <w:start w:val="1"/>
+      <w:numFmt w:val="decimal"/>
+      <w:lvlText w:val="%8."/>
+      <w:lvlJc w:val="left"/>
+      <w:pPr>
+        <w:tabs>
+          <w:tab w:val="num" w:pos="5760"/>
+        </w:tabs>
+        <w:ind w:left="5760" w:hanging="360"/>
+      </w:pPr>
+    </w:lvl>
+    <w:lvl w:ilvl="8" w:tentative="1">
+      <w:start w:val="1"/>
+      <w:numFmt w:val="decimal"/>
+      <w:lvlText w:val="%9."/>
+      <w:lvlJc w:val="left"/>
+      <w:pPr>
+        <w:tabs>
+          <w:tab w:val="num" w:pos="6480"/>
+        </w:tabs>
+        <w:ind w:left="6480" w:hanging="360"/>
+      </w:pPr>
+    </w:lvl>
+  </w:abstractNum>
+  <w:abstractNum w:abstractNumId="16" w15:restartNumberingAfterBreak="0">
     <w:nsid w:val="36290A25"/>
     <w:multiLevelType w:val="multilevel"/>
     <w:tmpl w:val="28EC4C86"/>
@@ -2641,7 +2755,7 @@
       </w:pPr>
     </w:lvl>
   </w:abstractNum>
-  <w:abstractNum w:abstractNumId="16" w15:restartNumberingAfterBreak="0">
+  <w:abstractNum w:abstractNumId="17" w15:restartNumberingAfterBreak="0">
     <w:nsid w:val="362D0D7C"/>
     <w:multiLevelType w:val="multilevel"/>
     <w:tmpl w:val="FF60A128"/>
@@ -2754,7 +2868,7 @@
       </w:pPr>
     </w:lvl>
   </w:abstractNum>
-  <w:abstractNum w:abstractNumId="17" w15:restartNumberingAfterBreak="0">
+  <w:abstractNum w:abstractNumId="18" w15:restartNumberingAfterBreak="0">
     <w:nsid w:val="39633DF9"/>
     <w:multiLevelType w:val="multilevel"/>
     <w:tmpl w:val="69F2FEBE"/>
@@ -2867,7 +2981,7 @@
       </w:pPr>
     </w:lvl>
   </w:abstractNum>
-  <w:abstractNum w:abstractNumId="18" w15:restartNumberingAfterBreak="0">
+  <w:abstractNum w:abstractNumId="19" w15:restartNumberingAfterBreak="0">
     <w:nsid w:val="3BDC30D5"/>
     <w:multiLevelType w:val="multilevel"/>
     <w:tmpl w:val="4AECBF40"/>
@@ -2980,7 +3094,7 @@
       </w:pPr>
     </w:lvl>
   </w:abstractNum>
-  <w:abstractNum w:abstractNumId="19" w15:restartNumberingAfterBreak="0">
+  <w:abstractNum w:abstractNumId="20" w15:restartNumberingAfterBreak="0">
     <w:nsid w:val="3EDE10B2"/>
     <w:multiLevelType w:val="multilevel"/>
     <w:tmpl w:val="4A586CA8"/>
@@ -3093,7 +3207,7 @@
       </w:pPr>
     </w:lvl>
   </w:abstractNum>
-  <w:abstractNum w:abstractNumId="20" w15:restartNumberingAfterBreak="0">
+  <w:abstractNum w:abstractNumId="21" w15:restartNumberingAfterBreak="0">
     <w:nsid w:val="417A143F"/>
     <w:multiLevelType w:val="multilevel"/>
     <w:tmpl w:val="F710E99C"/>
@@ -3206,7 +3320,7 @@
       </w:pPr>
     </w:lvl>
   </w:abstractNum>
-  <w:abstractNum w:abstractNumId="21" w15:restartNumberingAfterBreak="0">
+  <w:abstractNum w:abstractNumId="22" w15:restartNumberingAfterBreak="0">
     <w:nsid w:val="422B1D95"/>
     <w:multiLevelType w:val="hybridMultilevel"/>
     <w:tmpl w:val="303CE436"/>
@@ -3292,7 +3406,7 @@
       </w:pPr>
     </w:lvl>
   </w:abstractNum>
-  <w:abstractNum w:abstractNumId="22" w15:restartNumberingAfterBreak="0">
+  <w:abstractNum w:abstractNumId="23" w15:restartNumberingAfterBreak="0">
     <w:nsid w:val="46F01D70"/>
     <w:multiLevelType w:val="multilevel"/>
     <w:tmpl w:val="2DD242E2"/>
@@ -3405,7 +3519,7 @@
       </w:pPr>
     </w:lvl>
   </w:abstractNum>
-  <w:abstractNum w:abstractNumId="23" w15:restartNumberingAfterBreak="0">
+  <w:abstractNum w:abstractNumId="24" w15:restartNumberingAfterBreak="0">
     <w:nsid w:val="484A7E31"/>
     <w:multiLevelType w:val="multilevel"/>
     <w:tmpl w:val="729C3BC6"/>
@@ -3518,7 +3632,7 @@
       </w:rPr>
     </w:lvl>
   </w:abstractNum>
-  <w:abstractNum w:abstractNumId="24" w15:restartNumberingAfterBreak="0">
+  <w:abstractNum w:abstractNumId="25" w15:restartNumberingAfterBreak="0">
     <w:nsid w:val="53273732"/>
     <w:multiLevelType w:val="multilevel"/>
     <w:tmpl w:val="7402ED26"/>
@@ -3631,7 +3745,120 @@
       </w:pPr>
     </w:lvl>
   </w:abstractNum>
-  <w:abstractNum w:abstractNumId="25" w15:restartNumberingAfterBreak="0">
+  <w:abstractNum w:abstractNumId="26" w15:restartNumberingAfterBreak="0">
+    <w:nsid w:val="53465AD9"/>
+    <w:multiLevelType w:val="multilevel"/>
+    <w:tmpl w:val="DF54187A"/>
+    <w:lvl w:ilvl="0">
+      <w:start w:val="1"/>
+      <w:numFmt w:val="decimal"/>
+      <w:lvlText w:val="%1."/>
+      <w:lvlJc w:val="left"/>
+      <w:pPr>
+        <w:tabs>
+          <w:tab w:val="num" w:pos="720"/>
+        </w:tabs>
+        <w:ind w:left="720" w:hanging="360"/>
+      </w:pPr>
+    </w:lvl>
+    <w:lvl w:ilvl="1" w:tentative="1">
+      <w:start w:val="1"/>
+      <w:numFmt w:val="decimal"/>
+      <w:lvlText w:val="%2."/>
+      <w:lvlJc w:val="left"/>
+      <w:pPr>
+        <w:tabs>
+          <w:tab w:val="num" w:pos="1440"/>
+        </w:tabs>
+        <w:ind w:left="1440" w:hanging="360"/>
+      </w:pPr>
+    </w:lvl>
+    <w:lvl w:ilvl="2" w:tentative="1">
+      <w:start w:val="1"/>
+      <w:numFmt w:val="decimal"/>
+      <w:lvlText w:val="%3."/>
+      <w:lvlJc w:val="left"/>
+      <w:pPr>
+        <w:tabs>
+          <w:tab w:val="num" w:pos="2160"/>
+        </w:tabs>
+        <w:ind w:left="2160" w:hanging="360"/>
+      </w:pPr>
+    </w:lvl>
+    <w:lvl w:ilvl="3" w:tentative="1">
+      <w:start w:val="1"/>
+      <w:numFmt w:val="decimal"/>
+      <w:lvlText w:val="%4."/>
+      <w:lvlJc w:val="left"/>
+      <w:pPr>
+        <w:tabs>
+          <w:tab w:val="num" w:pos="2880"/>
+        </w:tabs>
+        <w:ind w:left="2880" w:hanging="360"/>
+      </w:pPr>
+    </w:lvl>
+    <w:lvl w:ilvl="4" w:tentative="1">
+      <w:start w:val="1"/>
+      <w:numFmt w:val="decimal"/>
+      <w:lvlText w:val="%5."/>
+      <w:lvlJc w:val="left"/>
+      <w:pPr>
+        <w:tabs>
+          <w:tab w:val="num" w:pos="3600"/>
+        </w:tabs>
+        <w:ind w:left="3600" w:hanging="360"/>
+      </w:pPr>
+    </w:lvl>
+    <w:lvl w:ilvl="5" w:tentative="1">
+      <w:start w:val="1"/>
+      <w:numFmt w:val="decimal"/>
+      <w:lvlText w:val="%6."/>
+      <w:lvlJc w:val="left"/>
+      <w:pPr>
+        <w:tabs>
+          <w:tab w:val="num" w:pos="4320"/>
+        </w:tabs>
+        <w:ind w:left="4320" w:hanging="360"/>
+      </w:pPr>
+    </w:lvl>
+    <w:lvl w:ilvl="6" w:tentative="1">
+      <w:start w:val="1"/>
+      <w:numFmt w:val="decimal"/>
+      <w:lvlText w:val="%7."/>
+      <w:lvlJc w:val="left"/>
+      <w:pPr>
+        <w:tabs>
+          <w:tab w:val="num" w:pos="5040"/>
+        </w:tabs>
+        <w:ind w:left="5040" w:hanging="360"/>
+      </w:pPr>
+    </w:lvl>
+    <w:lvl w:ilvl="7" w:tentative="1">
+      <w:start w:val="1"/>
+      <w:numFmt w:val="decimal"/>
+      <w:lvlText w:val="%8."/>
+      <w:lvlJc w:val="left"/>
+      <w:pPr>
+        <w:tabs>
+          <w:tab w:val="num" w:pos="5760"/>
+        </w:tabs>
+        <w:ind w:left="5760" w:hanging="360"/>
+      </w:pPr>
+    </w:lvl>
+    <w:lvl w:ilvl="8" w:tentative="1">
+      <w:start w:val="1"/>
+      <w:numFmt w:val="decimal"/>
+      <w:lvlText w:val="%9."/>
+      <w:lvlJc w:val="left"/>
+      <w:pPr>
+        <w:tabs>
+          <w:tab w:val="num" w:pos="6480"/>
+        </w:tabs>
+        <w:ind w:left="6480" w:hanging="360"/>
+      </w:pPr>
+    </w:lvl>
+  </w:abstractNum>
+  <w:abstractNum w:abstractNumId="27" w15:restartNumberingAfterBreak="0">
     <w:nsid w:val="55B37401"/>
     <w:multiLevelType w:val="multilevel"/>
     <w:tmpl w:val="123AA4CC"/>
@@ -3744,7 +3971,7 @@
       </w:pPr>
     </w:lvl>
   </w:abstractNum>
-  <w:abstractNum w:abstractNumId="26" w15:restartNumberingAfterBreak="0">
+  <w:abstractNum w:abstractNumId="28" w15:restartNumberingAfterBreak="0">
     <w:nsid w:val="637B380F"/>
     <w:multiLevelType w:val="multilevel"/>
     <w:tmpl w:val="C93CB296"/>
@@ -3857,7 +4084,7 @@
       </w:pPr>
     </w:lvl>
   </w:abstractNum>
-  <w:abstractNum w:abstractNumId="27" w15:restartNumberingAfterBreak="0">
+  <w:abstractNum w:abstractNumId="29" w15:restartNumberingAfterBreak="0">
     <w:nsid w:val="658B560E"/>
     <w:multiLevelType w:val="hybridMultilevel"/>
     <w:tmpl w:val="D55267C8"/>
@@ -3947,7 +4174,7 @@
       </w:pPr>
     </w:lvl>
   </w:abstractNum>
-  <w:abstractNum w:abstractNumId="28" w15:restartNumberingAfterBreak="0">
+  <w:abstractNum w:abstractNumId="30" w15:restartNumberingAfterBreak="0">
     <w:nsid w:val="67F32839"/>
     <w:multiLevelType w:val="multilevel"/>
     <w:tmpl w:val="3A42493A"/>
@@ -4060,7 +4287,7 @@
       </w:rPr>
     </w:lvl>
   </w:abstractNum>
-  <w:abstractNum w:abstractNumId="29" w15:restartNumberingAfterBreak="0">
+  <w:abstractNum w:abstractNumId="31" w15:restartNumberingAfterBreak="0">
     <w:nsid w:val="68014B27"/>
     <w:multiLevelType w:val="multilevel"/>
     <w:tmpl w:val="C636C2FA"/>
@@ -4173,7 +4400,7 @@
       </w:pPr>
     </w:lvl>
   </w:abstractNum>
-  <w:abstractNum w:abstractNumId="30" w15:restartNumberingAfterBreak="0">
+  <w:abstractNum w:abstractNumId="32" w15:restartNumberingAfterBreak="0">
     <w:nsid w:val="6BA20699"/>
     <w:multiLevelType w:val="multilevel"/>
     <w:tmpl w:val="81F2B242"/>
@@ -4286,7 +4513,7 @@
       </w:pPr>
     </w:lvl>
   </w:abstractNum>
-  <w:abstractNum w:abstractNumId="31" w15:restartNumberingAfterBreak="0">
+  <w:abstractNum w:abstractNumId="33" w15:restartNumberingAfterBreak="0">
     <w:nsid w:val="6E0C13CC"/>
     <w:multiLevelType w:val="multilevel"/>
     <w:tmpl w:val="5F5CA9CC"/>
@@ -4399,7 +4626,7 @@
       </w:pPr>
     </w:lvl>
   </w:abstractNum>
-  <w:abstractNum w:abstractNumId="32" w15:restartNumberingAfterBreak="0">
+  <w:abstractNum w:abstractNumId="34" w15:restartNumberingAfterBreak="0">
     <w:nsid w:val="75DD6782"/>
     <w:multiLevelType w:val="multilevel"/>
     <w:tmpl w:val="683E6884"/>
@@ -4512,7 +4739,7 @@
       </w:pPr>
     </w:lvl>
   </w:abstractNum>
-  <w:abstractNum w:abstractNumId="33" w15:restartNumberingAfterBreak="0">
+  <w:abstractNum w:abstractNumId="35" w15:restartNumberingAfterBreak="0">
     <w:nsid w:val="794D4124"/>
     <w:multiLevelType w:val="multilevel"/>
     <w:tmpl w:val="729C3BC6"/>
@@ -4625,7 +4852,7 @@
       </w:rPr>
     </w:lvl>
   </w:abstractNum>
-  <w:abstractNum w:abstractNumId="34" w15:restartNumberingAfterBreak="0">
+  <w:abstractNum w:abstractNumId="36" w15:restartNumberingAfterBreak="0">
     <w:nsid w:val="7A834742"/>
     <w:multiLevelType w:val="multilevel"/>
     <w:tmpl w:val="4D2C2702"/>
@@ -4738,7 +4965,7 @@
       </w:rPr>
     </w:lvl>
   </w:abstractNum>
-  <w:abstractNum w:abstractNumId="35" w15:restartNumberingAfterBreak="0">
+  <w:abstractNum w:abstractNumId="37" w15:restartNumberingAfterBreak="0">
     <w:nsid w:val="7E653631"/>
     <w:multiLevelType w:val="multilevel"/>
     <w:tmpl w:val="8ADED7A8"/>
@@ -4855,22 +5082,22 @@
     <w:abstractNumId w:val="10"/>
   </w:num>
   <w:num w:numId="2">
-    <w:abstractNumId w:val="18"/>
+    <w:abstractNumId w:val="19"/>
   </w:num>
   <w:num w:numId="3">
-    <w:abstractNumId w:val="35"/>
+    <w:abstractNumId w:val="37"/>
   </w:num>
   <w:num w:numId="4">
-    <w:abstractNumId w:val="30"/>
+    <w:abstractNumId w:val="32"/>
   </w:num>
   <w:num w:numId="5">
-    <w:abstractNumId w:val="22"/>
+    <w:abstractNumId w:val="23"/>
   </w:num>
   <w:num w:numId="6">
-    <w:abstractNumId w:val="29"/>
+    <w:abstractNumId w:val="31"/>
   </w:num>
   <w:num w:numId="7">
-    <w:abstractNumId w:val="17"/>
+    <w:abstractNumId w:val="18"/>
   </w:num>
   <w:num w:numId="8">
     <w:abstractNumId w:val="0"/>
@@ -4882,7 +5109,7 @@
     <w:abstractNumId w:val="8"/>
   </w:num>
   <w:num w:numId="11">
-    <w:abstractNumId w:val="32"/>
+    <w:abstractNumId w:val="34"/>
   </w:num>
   <w:num w:numId="12">
     <w:abstractNumId w:val="5"/>
@@ -4897,25 +5124,25 @@
     <w:abstractNumId w:val="6"/>
   </w:num>
   <w:num w:numId="16">
-    <w:abstractNumId w:val="24"/>
+    <w:abstractNumId w:val="25"/>
   </w:num>
   <w:num w:numId="17">
-    <w:abstractNumId w:val="19"/>
+    <w:abstractNumId w:val="20"/>
   </w:num>
   <w:num w:numId="18">
-    <w:abstractNumId w:val="31"/>
+    <w:abstractNumId w:val="33"/>
   </w:num>
   <w:num w:numId="19">
-    <w:abstractNumId w:val="20"/>
+    <w:abstractNumId w:val="21"/>
   </w:num>
   <w:num w:numId="20">
-    <w:abstractNumId w:val="25"/>
+    <w:abstractNumId w:val="27"/>
   </w:num>
   <w:num w:numId="21">
-    <w:abstractNumId w:val="26"/>
+    <w:abstractNumId w:val="28"/>
   </w:num>
   <w:num w:numId="22">
-    <w:abstractNumId w:val="16"/>
+    <w:abstractNumId w:val="17"/>
   </w:num>
   <w:num w:numId="23">
     <w:abstractNumId w:val="1"/>
@@ -4924,22 +5151,22 @@
     <w:abstractNumId w:val="7"/>
   </w:num>
   <w:num w:numId="25">
-    <w:abstractNumId w:val="27"/>
+    <w:abstractNumId w:val="29"/>
   </w:num>
   <w:num w:numId="26">
-    <w:abstractNumId w:val="28"/>
+    <w:abstractNumId w:val="30"/>
   </w:num>
   <w:num w:numId="27">
-    <w:abstractNumId w:val="15"/>
+    <w:abstractNumId w:val="16"/>
   </w:num>
   <w:num w:numId="28">
     <w:abstractNumId w:val="13"/>
   </w:num>
   <w:num w:numId="29">
-    <w:abstractNumId w:val="33"/>
+    <w:abstractNumId w:val="35"/>
   </w:num>
   <w:num w:numId="30">
-    <w:abstractNumId w:val="28"/>
+    <w:abstractNumId w:val="30"/>
     <w:lvlOverride w:ilvl="0">
       <w:startOverride w:val="1"/>
     </w:lvlOverride>
@@ -4972,13 +5199,13 @@
     <w:abstractNumId w:val="9"/>
   </w:num>
   <w:num w:numId="32">
-    <w:abstractNumId w:val="28"/>
+    <w:abstractNumId w:val="30"/>
   </w:num>
   <w:num w:numId="33">
-    <w:abstractNumId w:val="23"/>
+    <w:abstractNumId w:val="24"/>
   </w:num>
   <w:num w:numId="34">
-    <w:abstractNumId w:val="28"/>
+    <w:abstractNumId w:val="30"/>
     <w:lvlOverride w:ilvl="0">
       <w:startOverride w:val="1"/>
     </w:lvlOverride>
@@ -5008,7 +5235,7 @@
     </w:lvlOverride>
   </w:num>
   <w:num w:numId="35">
-    <w:abstractNumId w:val="34"/>
+    <w:abstractNumId w:val="36"/>
   </w:num>
   <w:num w:numId="36">
     <w:abstractNumId w:val="3"/>
@@ -5020,13 +5247,19 @@
     <w:abstractNumId w:val="12"/>
   </w:num>
   <w:num w:numId="39">
-    <w:abstractNumId w:val="21"/>
+    <w:abstractNumId w:val="22"/>
+  </w:num>
+  <w:num w:numId="40">
+    <w:abstractNumId w:val="15"/>
+  </w:num>
+  <w:num w:numId="41">
+    <w:abstractNumId w:val="26"/>
   </w:num>
 </w:numbering>
 </file>
 
 <file path=word/styles.xml><?xml version="1.0" encoding="utf-8"?>
-<w:styles xmlns:mc="http://schemas.openxmlformats.org/markup-compatibility/2006" xmlns:r="http://schemas.openxmlformats.org/officeDocument/2006/relationships" xmlns:w="http://schemas.openxmlformats.org/wordprocessingml/2006/main" xmlns:w14="http://schemas.microsoft.com/office/word/2010/wordml" xmlns:w15="http://schemas.microsoft.com/office/word/2012/wordml" xmlns:w16cid="http://schemas.microsoft.com/office/word/2016/wordml/cid" xmlns:w16se="http://schemas.microsoft.com/office/word/2015/wordml/symex" mc:Ignorable="w14 w15 w16se w16cid">
+<w:styles xmlns:mc="http://schemas.openxmlformats.org/markup-compatibility/2006" xmlns:r="http://schemas.openxmlformats.org/officeDocument/2006/relationships" xmlns:w="http://schemas.openxmlformats.org/wordprocessingml/2006/main" xmlns:w14="http://schemas.microsoft.com/office/word/2010/wordml" xmlns:w15="http://schemas.microsoft.com/office/word/2012/wordml" xmlns:w16cex="http://schemas.microsoft.com/office/word/2018/wordml/cex" xmlns:w16cid="http://schemas.microsoft.com/office/word/2016/wordml/cid" xmlns:w16="http://schemas.microsoft.com/office/word/2018/wordml" xmlns:w16se="http://schemas.microsoft.com/office/word/2015/wordml/symex" mc:Ignorable="w14 w15 w16se w16cid w16 w16cex">
   <w:docDefaults>
     <w:rPrDefault>
       <w:rPr>

</xml_diff>